<commit_message>
Added final PDF with findings
</commit_message>
<xml_diff>
--- a/Weather Trends.docx
+++ b/Weather Trends.docx
@@ -3,122 +3,362 @@
 <w:document xmlns:wpc="http://schemas.microsoft.com/office/word/2010/wordprocessingCanvas" xmlns:cx="http://schemas.microsoft.com/office/drawing/2014/chartex" xmlns:cx1="http://schemas.microsoft.com/office/drawing/2015/9/8/chartex" xmlns:cx2="http://schemas.microsoft.com/office/drawing/2015/10/21/chartex" xmlns:cx3="http://schemas.microsoft.com/office/drawing/2016/5/9/chartex" xmlns:cx4="http://schemas.microsoft.com/office/drawing/2016/5/10/chartex" xmlns:cx5="http://schemas.microsoft.com/office/drawing/2016/5/11/chartex" xmlns:cx6="http://schemas.microsoft.com/office/drawing/2016/5/12/chartex" xmlns:cx7="http://schemas.microsoft.com/office/drawing/2016/5/13/chartex" xmlns:cx8="http://schemas.microsoft.com/office/drawing/2016/5/14/chartex" xmlns:mc="http://schemas.openxmlformats.org/markup-compatibility/2006" xmlns:aink="http://schemas.microsoft.com/office/drawing/2016/ink" xmlns:am3d="http://schemas.microsoft.com/office/drawing/2017/model3d" xmlns:o="urn:schemas-microsoft-com:office:office" xmlns:r="http://schemas.openxmlformats.org/officeDocument/2006/relationships" xmlns:m="http://schemas.openxmlformats.org/officeDocument/2006/math" xmlns:v="urn:schemas-microsoft-com:vml" xmlns:wp14="http://schemas.microsoft.com/office/word/2010/wordprocessingDrawing" xmlns:wp="http://schemas.openxmlformats.org/drawingml/2006/wordprocessingDrawing" xmlns:w10="urn:schemas-microsoft-com:office:word" xmlns:w="http://schemas.openxmlformats.org/wordprocessingml/2006/main" xmlns:w14="http://schemas.microsoft.com/office/word/2010/wordml" xmlns:w15="http://schemas.microsoft.com/office/word/2012/wordml" xmlns:w16cex="http://schemas.microsoft.com/office/word/2018/wordml/cex" xmlns:w16cid="http://schemas.microsoft.com/office/word/2016/wordml/cid" xmlns:w16="http://schemas.microsoft.com/office/word/2018/wordml" xmlns:w16se="http://schemas.microsoft.com/office/word/2015/wordml/symex" xmlns:wpg="http://schemas.microsoft.com/office/word/2010/wordprocessingGroup" xmlns:wpi="http://schemas.microsoft.com/office/word/2010/wordprocessingInk" xmlns:wne="http://schemas.microsoft.com/office/word/2006/wordml" xmlns:wps="http://schemas.microsoft.com/office/word/2010/wordprocessingShape" mc:Ignorable="w14 w15 w16se w16cid w16 w16cex wp14">
   <w:body>
     <w:p>
-      <w:proofErr w:type="spellStart"/>
-      <w:r>
-        <w:t>Weather</w:t>
-      </w:r>
-      <w:proofErr w:type="spellEnd"/>
-      <w:r>
-        <w:t xml:space="preserve"> Trends</w:t>
+      <w:pPr>
+        <w:jc w:val="center"/>
+        <w:rPr>
+          <w:b/>
+          <w:bCs/>
+        </w:rPr>
+      </w:pPr>
+      <w:r>
+        <w:rPr>
+          <w:b/>
+          <w:bCs/>
+        </w:rPr>
+        <w:t xml:space="preserve">Project - </w:t>
+      </w:r>
+      <w:r>
+        <w:rPr>
+          <w:b/>
+          <w:bCs/>
+        </w:rPr>
+        <w:t>Weather Trends</w:t>
+      </w:r>
+      <w:r>
+        <w:rPr>
+          <w:b/>
+          <w:bCs/>
+        </w:rPr>
+        <w:t xml:space="preserve"> </w:t>
+      </w:r>
+    </w:p>
+    <w:p>
+      <w:pPr>
+        <w:jc w:val="center"/>
+        <w:rPr>
+          <w:b/>
+          <w:bCs/>
+        </w:rPr>
+      </w:pPr>
+      <w:r>
+        <w:rPr>
+          <w:b/>
+          <w:bCs/>
+        </w:rPr>
+        <w:t>Johannes Asbahr</w:t>
       </w:r>
     </w:p>
     <w:p/>
     <w:p>
+      <w:pPr>
+        <w:rPr>
+          <w:sz w:val="24"/>
+          <w:szCs w:val="24"/>
+          <w:u w:val="single"/>
+        </w:rPr>
+      </w:pPr>
+      <w:r>
+        <w:rPr>
+          <w:sz w:val="24"/>
+          <w:szCs w:val="24"/>
+          <w:u w:val="single"/>
+        </w:rPr>
+        <w:t>SQL queries used to get the data:</w:t>
+      </w:r>
+    </w:p>
+    <w:p>
+      <w:r>
+        <w:t xml:space="preserve">SELECT * FROM city_list WHERE city_list.country = ‘Germany‘ </w:t>
+      </w:r>
+      <w:r>
+        <w:sym w:font="Wingdings" w:char="F0E0"/>
+      </w:r>
+      <w:r>
+        <w:t xml:space="preserve"> nearest city is Hamburg</w:t>
+      </w:r>
+    </w:p>
+    <w:p>
+      <w:r>
+        <w:t>SELECT * FROM city_data WHERE city_data.city = ‘Hamburg‘</w:t>
+      </w:r>
+    </w:p>
+    <w:p>
       <w:r>
         <w:t xml:space="preserve">SELECT * FROM </w:t>
       </w:r>
-      <w:proofErr w:type="spellStart"/>
-      <w:r>
-        <w:t>city_list</w:t>
-      </w:r>
-      <w:proofErr w:type="spellEnd"/>
-      <w:r>
-        <w:t xml:space="preserve"> WHERE </w:t>
-      </w:r>
-      <w:proofErr w:type="spellStart"/>
-      <w:r>
-        <w:t>city_</w:t>
-      </w:r>
-      <w:proofErr w:type="gramStart"/>
-      <w:r>
-        <w:t>list.country</w:t>
-      </w:r>
-      <w:proofErr w:type="spellEnd"/>
-      <w:proofErr w:type="gramEnd"/>
-      <w:r>
-        <w:t xml:space="preserve"> = </w:t>
-      </w:r>
-      <w:r>
-        <w:t>‘</w:t>
-      </w:r>
-      <w:r>
-        <w:t xml:space="preserve">Germany‘ </w:t>
-      </w:r>
-      <w:r>
-        <w:sym w:font="Wingdings" w:char="F0E0"/>
-      </w:r>
-      <w:r>
-        <w:t xml:space="preserve"> </w:t>
-      </w:r>
-      <w:proofErr w:type="spellStart"/>
-      <w:r>
-        <w:t>nearest</w:t>
-      </w:r>
-      <w:proofErr w:type="spellEnd"/>
-      <w:r>
-        <w:t xml:space="preserve"> </w:t>
-      </w:r>
-      <w:proofErr w:type="spellStart"/>
-      <w:r>
-        <w:t>city</w:t>
-      </w:r>
-      <w:proofErr w:type="spellEnd"/>
-      <w:r>
-        <w:t xml:space="preserve"> </w:t>
-      </w:r>
-      <w:proofErr w:type="spellStart"/>
-      <w:r>
-        <w:t>is</w:t>
-      </w:r>
-      <w:proofErr w:type="spellEnd"/>
-      <w:r>
-        <w:t xml:space="preserve"> Hamburg</w:t>
-      </w:r>
-    </w:p>
-    <w:p>
-      <w:r>
-        <w:t xml:space="preserve">SELECT * FROM </w:t>
-      </w:r>
-      <w:proofErr w:type="spellStart"/>
-      <w:r>
-        <w:t>city_data</w:t>
-      </w:r>
-      <w:proofErr w:type="spellEnd"/>
-      <w:r>
-        <w:t xml:space="preserve"> WHERE </w:t>
-      </w:r>
-      <w:proofErr w:type="spellStart"/>
-      <w:r>
-        <w:t>city_</w:t>
-      </w:r>
-      <w:proofErr w:type="gramStart"/>
-      <w:r>
-        <w:t>data.city</w:t>
-      </w:r>
-      <w:proofErr w:type="spellEnd"/>
-      <w:proofErr w:type="gramEnd"/>
-      <w:r>
-        <w:t xml:space="preserve"> = </w:t>
-      </w:r>
-      <w:r>
-        <w:t>‘</w:t>
-      </w:r>
-      <w:r>
-        <w:t>Hamburg</w:t>
-      </w:r>
-      <w:r>
-        <w:t>‘</w:t>
-      </w:r>
-    </w:p>
-    <w:p>
-      <w:r>
-        <w:t xml:space="preserve">SELECT * FROM </w:t>
-      </w:r>
-      <w:proofErr w:type="spellStart"/>
       <w:r>
         <w:t>global_data</w:t>
       </w:r>
-      <w:proofErr w:type="spellEnd"/>
+    </w:p>
+    <w:p/>
+    <w:p>
+      <w:r>
+        <w:t>After i collected the data, i copie</w:t>
+      </w:r>
+      <w:r>
+        <w:t>d</w:t>
+      </w:r>
+      <w:r>
+        <w:t xml:space="preserve"> the global data to Hamburg’s data and calculated moving averages for both of them</w:t>
+      </w:r>
+      <w:r>
+        <w:t xml:space="preserve"> in new columns</w:t>
+      </w:r>
+      <w:r>
+        <w:t>:</w:t>
+      </w:r>
+    </w:p>
+    <w:p>
+      <w:r>
+        <w:rPr>
+          <w:noProof/>
+        </w:rPr>
+        <w:drawing>
+          <wp:inline distT="0" distB="0" distL="0" distR="0" wp14:anchorId="7EDD50B8" wp14:editId="0B6EB183">
+            <wp:extent cx="3581400" cy="3581400"/>
+            <wp:effectExtent l="0" t="0" r="0" b="0"/>
+            <wp:docPr id="1" name="Grafik 1"/>
+            <wp:cNvGraphicFramePr>
+              <a:graphicFrameLocks xmlns:a="http://schemas.openxmlformats.org/drawingml/2006/main" noChangeAspect="1"/>
+            </wp:cNvGraphicFramePr>
+            <a:graphic xmlns:a="http://schemas.openxmlformats.org/drawingml/2006/main">
+              <a:graphicData uri="http://schemas.openxmlformats.org/drawingml/2006/picture">
+                <pic:pic xmlns:pic="http://schemas.openxmlformats.org/drawingml/2006/picture">
+                  <pic:nvPicPr>
+                    <pic:cNvPr id="0" name="Picture 1"/>
+                    <pic:cNvPicPr>
+                      <a:picLocks noChangeAspect="1" noChangeArrowheads="1"/>
+                    </pic:cNvPicPr>
+                  </pic:nvPicPr>
+                  <pic:blipFill>
+                    <a:blip r:embed="rId5">
+                      <a:extLst>
+                        <a:ext uri="{28A0092B-C50C-407E-A947-70E740481C1C}">
+                          <a14:useLocalDpi xmlns:a14="http://schemas.microsoft.com/office/drawing/2010/main" val="0"/>
+                        </a:ext>
+                      </a:extLst>
+                    </a:blip>
+                    <a:srcRect/>
+                    <a:stretch>
+                      <a:fillRect/>
+                    </a:stretch>
+                  </pic:blipFill>
+                  <pic:spPr bwMode="auto">
+                    <a:xfrm>
+                      <a:off x="0" y="0"/>
+                      <a:ext cx="3581400" cy="3581400"/>
+                    </a:xfrm>
+                    <a:prstGeom prst="rect">
+                      <a:avLst/>
+                    </a:prstGeom>
+                    <a:noFill/>
+                    <a:ln>
+                      <a:noFill/>
+                    </a:ln>
+                  </pic:spPr>
+                </pic:pic>
+              </a:graphicData>
+            </a:graphic>
+          </wp:inline>
+        </w:drawing>
+      </w:r>
+    </w:p>
+    <w:p>
+      <w:r>
+        <w:t>I did so, to use the csv file as a dataframe with Python. After that I converted the columns year, 7day_ma_HH and 7day_ma_gl to_numpy</w:t>
+      </w:r>
+      <w:r>
+        <w:t xml:space="preserve"> (needed arrays)</w:t>
+      </w:r>
+      <w:r>
+        <w:t xml:space="preserve"> to use them for matplotlib. </w:t>
+      </w:r>
+    </w:p>
+    <w:p>
+      <w:r>
+        <w:rPr>
+          <w:noProof/>
+        </w:rPr>
+        <w:drawing>
+          <wp:inline distT="0" distB="0" distL="0" distR="0" wp14:anchorId="04800130" wp14:editId="4E17AD94">
+            <wp:extent cx="5760720" cy="1807845"/>
+            <wp:effectExtent l="0" t="0" r="0" b="1905"/>
+            <wp:docPr id="2" name="Grafik 2"/>
+            <wp:cNvGraphicFramePr>
+              <a:graphicFrameLocks xmlns:a="http://schemas.openxmlformats.org/drawingml/2006/main" noChangeAspect="1"/>
+            </wp:cNvGraphicFramePr>
+            <a:graphic xmlns:a="http://schemas.openxmlformats.org/drawingml/2006/main">
+              <a:graphicData uri="http://schemas.openxmlformats.org/drawingml/2006/picture">
+                <pic:pic xmlns:pic="http://schemas.openxmlformats.org/drawingml/2006/picture">
+                  <pic:nvPicPr>
+                    <pic:cNvPr id="0" name="Picture 2"/>
+                    <pic:cNvPicPr>
+                      <a:picLocks noChangeAspect="1" noChangeArrowheads="1"/>
+                    </pic:cNvPicPr>
+                  </pic:nvPicPr>
+                  <pic:blipFill>
+                    <a:blip r:embed="rId6">
+                      <a:extLst>
+                        <a:ext uri="{28A0092B-C50C-407E-A947-70E740481C1C}">
+                          <a14:useLocalDpi xmlns:a14="http://schemas.microsoft.com/office/drawing/2010/main" val="0"/>
+                        </a:ext>
+                      </a:extLst>
+                    </a:blip>
+                    <a:srcRect/>
+                    <a:stretch>
+                      <a:fillRect/>
+                    </a:stretch>
+                  </pic:blipFill>
+                  <pic:spPr bwMode="auto">
+                    <a:xfrm>
+                      <a:off x="0" y="0"/>
+                      <a:ext cx="5760720" cy="1807845"/>
+                    </a:xfrm>
+                    <a:prstGeom prst="rect">
+                      <a:avLst/>
+                    </a:prstGeom>
+                    <a:noFill/>
+                    <a:ln>
+                      <a:noFill/>
+                    </a:ln>
+                  </pic:spPr>
+                </pic:pic>
+              </a:graphicData>
+            </a:graphic>
+          </wp:inline>
+        </w:drawing>
+      </w:r>
+    </w:p>
+    <w:p/>
+    <w:p/>
+    <w:p>
+      <w:r>
+        <w:t>That way i could create a line chart with matplotlib.</w:t>
+      </w:r>
+    </w:p>
+    <w:p>
+      <w:r>
+        <w:rPr>
+          <w:noProof/>
+        </w:rPr>
+        <w:drawing>
+          <wp:inline distT="0" distB="0" distL="0" distR="0" wp14:anchorId="2EBFF346" wp14:editId="33832C95">
+            <wp:extent cx="5753100" cy="4152900"/>
+            <wp:effectExtent l="0" t="0" r="0" b="0"/>
+            <wp:docPr id="3" name="Grafik 3"/>
+            <wp:cNvGraphicFramePr>
+              <a:graphicFrameLocks xmlns:a="http://schemas.openxmlformats.org/drawingml/2006/main" noChangeAspect="1"/>
+            </wp:cNvGraphicFramePr>
+            <a:graphic xmlns:a="http://schemas.openxmlformats.org/drawingml/2006/main">
+              <a:graphicData uri="http://schemas.openxmlformats.org/drawingml/2006/picture">
+                <pic:pic xmlns:pic="http://schemas.openxmlformats.org/drawingml/2006/picture">
+                  <pic:nvPicPr>
+                    <pic:cNvPr id="0" name="Picture 4"/>
+                    <pic:cNvPicPr>
+                      <a:picLocks noChangeAspect="1" noChangeArrowheads="1"/>
+                    </pic:cNvPicPr>
+                  </pic:nvPicPr>
+                  <pic:blipFill>
+                    <a:blip r:embed="rId7">
+                      <a:extLst>
+                        <a:ext uri="{28A0092B-C50C-407E-A947-70E740481C1C}">
+                          <a14:useLocalDpi xmlns:a14="http://schemas.microsoft.com/office/drawing/2010/main" val="0"/>
+                        </a:ext>
+                      </a:extLst>
+                    </a:blip>
+                    <a:srcRect/>
+                    <a:stretch>
+                      <a:fillRect/>
+                    </a:stretch>
+                  </pic:blipFill>
+                  <pic:spPr bwMode="auto">
+                    <a:xfrm>
+                      <a:off x="0" y="0"/>
+                      <a:ext cx="5753100" cy="4152900"/>
+                    </a:xfrm>
+                    <a:prstGeom prst="rect">
+                      <a:avLst/>
+                    </a:prstGeom>
+                    <a:noFill/>
+                    <a:ln>
+                      <a:noFill/>
+                    </a:ln>
+                  </pic:spPr>
+                </pic:pic>
+              </a:graphicData>
+            </a:graphic>
+          </wp:inline>
+        </w:drawing>
+      </w:r>
+    </w:p>
+    <w:p/>
+    <w:p>
+      <w:pPr>
+        <w:rPr>
+          <w:sz w:val="24"/>
+          <w:szCs w:val="24"/>
+          <w:u w:val="single"/>
+        </w:rPr>
+      </w:pPr>
+      <w:r>
+        <w:rPr>
+          <w:sz w:val="24"/>
+          <w:szCs w:val="24"/>
+          <w:u w:val="single"/>
+        </w:rPr>
+        <w:t>Observations:</w:t>
+      </w:r>
+    </w:p>
+    <w:p>
+      <w:pPr>
+        <w:pStyle w:val="Listenabsatz"/>
+        <w:numPr>
+          <w:ilvl w:val="0"/>
+          <w:numId w:val="1"/>
+        </w:numPr>
+      </w:pPr>
+      <w:r>
+        <w:t>The difference in temperature in Hamburg seems to be more volatile over the last 250 years than the global average</w:t>
+      </w:r>
+    </w:p>
+    <w:p>
+      <w:pPr>
+        <w:pStyle w:val="Listenabsatz"/>
+        <w:numPr>
+          <w:ilvl w:val="0"/>
+          <w:numId w:val="1"/>
+        </w:numPr>
+      </w:pPr>
+      <w:r>
+        <w:t>But overall the global temperature and Hamburg’s temperature are very close to another (no difference bigger than 1°C)</w:t>
+      </w:r>
+    </w:p>
+    <w:p>
+      <w:pPr>
+        <w:pStyle w:val="Listenabsatz"/>
+        <w:numPr>
+          <w:ilvl w:val="0"/>
+          <w:numId w:val="1"/>
+        </w:numPr>
+      </w:pPr>
+      <w:r>
+        <w:t>Temperature is trending up since around 1900, since around 1970 the rise in temperature was even steeper than in the years before</w:t>
+      </w:r>
+    </w:p>
+    <w:p>
+      <w:pPr>
+        <w:pStyle w:val="Listenabsatz"/>
+        <w:numPr>
+          <w:ilvl w:val="0"/>
+          <w:numId w:val="1"/>
+        </w:numPr>
+      </w:pPr>
+      <w:r>
+        <w:t xml:space="preserve">The global temeprature had a steep dip around 1815, </w:t>
+      </w:r>
+      <w:r>
+        <w:t>temperature in Hamburg did not</w:t>
+      </w:r>
     </w:p>
     <w:sectPr>
       <w:pgSz w:w="11906" w:h="16838"/>
@@ -128,6 +368,127 @@
     </w:sectPr>
   </w:body>
 </w:document>
+</file>
+
+<file path=word/numbering.xml><?xml version="1.0" encoding="utf-8"?>
+<w:numbering xmlns:wpc="http://schemas.microsoft.com/office/word/2010/wordprocessingCanvas" xmlns:cx="http://schemas.microsoft.com/office/drawing/2014/chartex" xmlns:cx1="http://schemas.microsoft.com/office/drawing/2015/9/8/chartex" xmlns:cx2="http://schemas.microsoft.com/office/drawing/2015/10/21/chartex" xmlns:cx3="http://schemas.microsoft.com/office/drawing/2016/5/9/chartex" xmlns:cx4="http://schemas.microsoft.com/office/drawing/2016/5/10/chartex" xmlns:cx5="http://schemas.microsoft.com/office/drawing/2016/5/11/chartex" xmlns:cx6="http://schemas.microsoft.com/office/drawing/2016/5/12/chartex" xmlns:cx7="http://schemas.microsoft.com/office/drawing/2016/5/13/chartex" xmlns:cx8="http://schemas.microsoft.com/office/drawing/2016/5/14/chartex" xmlns:mc="http://schemas.openxmlformats.org/markup-compatibility/2006" xmlns:aink="http://schemas.microsoft.com/office/drawing/2016/ink" xmlns:am3d="http://schemas.microsoft.com/office/drawing/2017/model3d" xmlns:o="urn:schemas-microsoft-com:office:office" xmlns:r="http://schemas.openxmlformats.org/officeDocument/2006/relationships" xmlns:m="http://schemas.openxmlformats.org/officeDocument/2006/math" xmlns:v="urn:schemas-microsoft-com:vml" xmlns:wp14="http://schemas.microsoft.com/office/word/2010/wordprocessingDrawing" xmlns:wp="http://schemas.openxmlformats.org/drawingml/2006/wordprocessingDrawing" xmlns:w10="urn:schemas-microsoft-com:office:word" xmlns:w="http://schemas.openxmlformats.org/wordprocessingml/2006/main" xmlns:w14="http://schemas.microsoft.com/office/word/2010/wordml" xmlns:w15="http://schemas.microsoft.com/office/word/2012/wordml" xmlns:w16cex="http://schemas.microsoft.com/office/word/2018/wordml/cex" xmlns:w16cid="http://schemas.microsoft.com/office/word/2016/wordml/cid" xmlns:w16="http://schemas.microsoft.com/office/word/2018/wordml" xmlns:w16se="http://schemas.microsoft.com/office/word/2015/wordml/symex" xmlns:wpg="http://schemas.microsoft.com/office/word/2010/wordprocessingGroup" xmlns:wpi="http://schemas.microsoft.com/office/word/2010/wordprocessingInk" xmlns:wne="http://schemas.microsoft.com/office/word/2006/wordml" xmlns:wps="http://schemas.microsoft.com/office/word/2010/wordprocessingShape" mc:Ignorable="w14 w15 w16se w16cid w16 w16cex wp14">
+  <w:abstractNum w:abstractNumId="0" w15:restartNumberingAfterBreak="0">
+    <w:nsid w:val="03B27AB3"/>
+    <w:multiLevelType w:val="hybridMultilevel"/>
+    <w:tmpl w:val="CC56A7EC"/>
+    <w:lvl w:ilvl="0" w:tplc="04070001">
+      <w:start w:val="1"/>
+      <w:numFmt w:val="bullet"/>
+      <w:lvlText w:val=""/>
+      <w:lvlJc w:val="left"/>
+      <w:pPr>
+        <w:ind w:left="720" w:hanging="360"/>
+      </w:pPr>
+      <w:rPr>
+        <w:rFonts w:ascii="Symbol" w:hAnsi="Symbol" w:hint="default"/>
+      </w:rPr>
+    </w:lvl>
+    <w:lvl w:ilvl="1" w:tplc="04070003" w:tentative="1">
+      <w:start w:val="1"/>
+      <w:numFmt w:val="bullet"/>
+      <w:lvlText w:val="o"/>
+      <w:lvlJc w:val="left"/>
+      <w:pPr>
+        <w:ind w:left="1440" w:hanging="360"/>
+      </w:pPr>
+      <w:rPr>
+        <w:rFonts w:ascii="Courier New" w:hAnsi="Courier New" w:cs="Courier New" w:hint="default"/>
+      </w:rPr>
+    </w:lvl>
+    <w:lvl w:ilvl="2" w:tplc="04070005" w:tentative="1">
+      <w:start w:val="1"/>
+      <w:numFmt w:val="bullet"/>
+      <w:lvlText w:val=""/>
+      <w:lvlJc w:val="left"/>
+      <w:pPr>
+        <w:ind w:left="2160" w:hanging="360"/>
+      </w:pPr>
+      <w:rPr>
+        <w:rFonts w:ascii="Wingdings" w:hAnsi="Wingdings" w:hint="default"/>
+      </w:rPr>
+    </w:lvl>
+    <w:lvl w:ilvl="3" w:tplc="04070001" w:tentative="1">
+      <w:start w:val="1"/>
+      <w:numFmt w:val="bullet"/>
+      <w:lvlText w:val=""/>
+      <w:lvlJc w:val="left"/>
+      <w:pPr>
+        <w:ind w:left="2880" w:hanging="360"/>
+      </w:pPr>
+      <w:rPr>
+        <w:rFonts w:ascii="Symbol" w:hAnsi="Symbol" w:hint="default"/>
+      </w:rPr>
+    </w:lvl>
+    <w:lvl w:ilvl="4" w:tplc="04070003" w:tentative="1">
+      <w:start w:val="1"/>
+      <w:numFmt w:val="bullet"/>
+      <w:lvlText w:val="o"/>
+      <w:lvlJc w:val="left"/>
+      <w:pPr>
+        <w:ind w:left="3600" w:hanging="360"/>
+      </w:pPr>
+      <w:rPr>
+        <w:rFonts w:ascii="Courier New" w:hAnsi="Courier New" w:cs="Courier New" w:hint="default"/>
+      </w:rPr>
+    </w:lvl>
+    <w:lvl w:ilvl="5" w:tplc="04070005" w:tentative="1">
+      <w:start w:val="1"/>
+      <w:numFmt w:val="bullet"/>
+      <w:lvlText w:val=""/>
+      <w:lvlJc w:val="left"/>
+      <w:pPr>
+        <w:ind w:left="4320" w:hanging="360"/>
+      </w:pPr>
+      <w:rPr>
+        <w:rFonts w:ascii="Wingdings" w:hAnsi="Wingdings" w:hint="default"/>
+      </w:rPr>
+    </w:lvl>
+    <w:lvl w:ilvl="6" w:tplc="04070001" w:tentative="1">
+      <w:start w:val="1"/>
+      <w:numFmt w:val="bullet"/>
+      <w:lvlText w:val=""/>
+      <w:lvlJc w:val="left"/>
+      <w:pPr>
+        <w:ind w:left="5040" w:hanging="360"/>
+      </w:pPr>
+      <w:rPr>
+        <w:rFonts w:ascii="Symbol" w:hAnsi="Symbol" w:hint="default"/>
+      </w:rPr>
+    </w:lvl>
+    <w:lvl w:ilvl="7" w:tplc="04070003" w:tentative="1">
+      <w:start w:val="1"/>
+      <w:numFmt w:val="bullet"/>
+      <w:lvlText w:val="o"/>
+      <w:lvlJc w:val="left"/>
+      <w:pPr>
+        <w:ind w:left="5760" w:hanging="360"/>
+      </w:pPr>
+      <w:rPr>
+        <w:rFonts w:ascii="Courier New" w:hAnsi="Courier New" w:cs="Courier New" w:hint="default"/>
+      </w:rPr>
+    </w:lvl>
+    <w:lvl w:ilvl="8" w:tplc="04070005" w:tentative="1">
+      <w:start w:val="1"/>
+      <w:numFmt w:val="bullet"/>
+      <w:lvlText w:val=""/>
+      <w:lvlJc w:val="left"/>
+      <w:pPr>
+        <w:ind w:left="6480" w:hanging="360"/>
+      </w:pPr>
+      <w:rPr>
+        <w:rFonts w:ascii="Wingdings" w:hAnsi="Wingdings" w:hint="default"/>
+      </w:rPr>
+    </w:lvl>
+  </w:abstractNum>
+  <w:num w:numId="1">
+    <w:abstractNumId w:val="0"/>
+  </w:num>
+</w:numbering>
 </file>
 
 <file path=word/styles.xml><?xml version="1.0" encoding="utf-8"?>
@@ -253,6 +614,7 @@
     <w:lsdException w:name="HTML Sample" w:semiHidden="1" w:unhideWhenUsed="1"/>
     <w:lsdException w:name="HTML Typewriter" w:semiHidden="1" w:unhideWhenUsed="1"/>
     <w:lsdException w:name="HTML Variable" w:semiHidden="1" w:unhideWhenUsed="1"/>
+    <w:lsdException w:name="Normal Table" w:semiHidden="1" w:unhideWhenUsed="1"/>
     <w:lsdException w:name="annotation subject" w:semiHidden="1" w:unhideWhenUsed="1"/>
     <w:lsdException w:name="No List" w:semiHidden="1" w:unhideWhenUsed="1"/>
     <w:lsdException w:name="Outline List 1" w:semiHidden="1" w:unhideWhenUsed="1"/>
@@ -299,8 +661,10 @@
     <w:lsdException w:name="Table Subtle 2" w:semiHidden="1" w:unhideWhenUsed="1"/>
     <w:lsdException w:name="Table Web 1" w:semiHidden="1" w:unhideWhenUsed="1"/>
     <w:lsdException w:name="Table Web 2" w:semiHidden="1" w:unhideWhenUsed="1"/>
+    <w:lsdException w:name="Table Web 3" w:semiHidden="1" w:unhideWhenUsed="1"/>
     <w:lsdException w:name="Balloon Text" w:semiHidden="1" w:unhideWhenUsed="1"/>
     <w:lsdException w:name="Table Grid" w:uiPriority="39"/>
+    <w:lsdException w:name="Table Theme" w:semiHidden="1" w:unhideWhenUsed="1"/>
     <w:lsdException w:name="Placeholder Text" w:semiHidden="1"/>
     <w:lsdException w:name="No Spacing" w:uiPriority="1" w:qFormat="1"/>
     <w:lsdException w:name="Light Shading" w:uiPriority="60"/>
@@ -552,6 +916,17 @@
     <w:uiPriority w:val="99"/>
     <w:semiHidden/>
     <w:unhideWhenUsed/>
+  </w:style>
+  <w:style w:type="paragraph" w:styleId="Listenabsatz">
+    <w:name w:val="List Paragraph"/>
+    <w:basedOn w:val="Standard"/>
+    <w:uiPriority w:val="34"/>
+    <w:qFormat/>
+    <w:rsid w:val="00660A94"/>
+    <w:pPr>
+      <w:ind w:left="720"/>
+      <w:contextualSpacing/>
+    </w:pPr>
   </w:style>
 </w:styles>
 </file>

</xml_diff>